<commit_message>
Updating Tutorial 2 Working Doc
</commit_message>
<xml_diff>
--- a/eces650_tutorial2/Tutorial 2 Work.docx
+++ b/eces650_tutorial2/Tutorial 2 Work.docx
@@ -43,7 +43,25 @@
           <w:sz w:val="24"/>
           <w:szCs w:val="24"/>
         </w:rPr>
-        <w:t>Each tutorial presentation is expected to be at least 20 minutes. Tutorials will consist of 2 people. Tutorial code must be posted to Github and a link sent to the instructor to get credit. Every week all students will come up with questions about the tutorials and the next week, everyone will be quizzed on the previous week’s tutorials. Making quiz questions will be recorded as class participation, while the quizzes will be graded.</w:t>
+        <w:t xml:space="preserve">Each tutorial presentation is expected to be at least 20 minutes. Tutorials will consist of 2 people. Tutorial code must be posted to </w:t>
+      </w:r>
+      <w:proofErr w:type="spellStart"/>
+      <w:r>
+        <w:rPr>
+          <w:rFonts w:ascii="Arial" w:hAnsi="Arial" w:cs="Arial"/>
+          <w:sz w:val="24"/>
+          <w:szCs w:val="24"/>
+        </w:rPr>
+        <w:t>Github</w:t>
+      </w:r>
+      <w:proofErr w:type="spellEnd"/>
+      <w:r>
+        <w:rPr>
+          <w:rFonts w:ascii="Arial" w:hAnsi="Arial" w:cs="Arial"/>
+          <w:sz w:val="24"/>
+          <w:szCs w:val="24"/>
+        </w:rPr>
+        <w:t xml:space="preserve"> and a link sent to the instructor to get credit. Every week all students will come up with questions about the tutorials and the next week, everyone will be quizzed on the previous week’s tutorials. Making quiz questions will be recorded as class participation, while the quizzes will be graded.</w:t>
       </w:r>
     </w:p>
     <w:p>
@@ -64,60 +82,24 @@
           <w:sz w:val="24"/>
           <w:szCs w:val="24"/>
         </w:rPr>
-        <w:t>For each tutorial presentation, you will have slides describing the algorithms (compare/contrast)</w:t>
-      </w:r>
-      <w:r>
-        <w:rPr>
-          <w:rFonts w:ascii="Arial" w:hAnsi="Arial" w:cs="Arial"/>
-          <w:b/>
-          <w:bCs/>
-          <w:sz w:val="24"/>
-          <w:szCs w:val="24"/>
-        </w:rPr>
-        <w:t>.</w:t>
-      </w:r>
-      <w:r>
-        <w:rPr>
-          <w:rFonts w:ascii="Arial" w:hAnsi="Arial" w:cs="Arial"/>
-          <w:b/>
-          <w:bCs/>
-          <w:sz w:val="24"/>
-          <w:szCs w:val="24"/>
-        </w:rPr>
-        <w:t xml:space="preserve">. that’s “half”. </w:t>
-      </w:r>
-    </w:p>
-    <w:p>
-      <w:pPr>
-        <w:rPr>
-          <w:rFonts w:ascii="Arial" w:hAnsi="Arial" w:cs="Arial"/>
-          <w:sz w:val="24"/>
-          <w:szCs w:val="24"/>
-        </w:rPr>
-      </w:pPr>
-      <w:r>
-        <w:rPr>
-          <w:rFonts w:ascii="Arial" w:hAnsi="Arial" w:cs="Arial"/>
-          <w:sz w:val="24"/>
-          <w:szCs w:val="24"/>
-        </w:rPr>
-        <w:t xml:space="preserve">Then have on the </w:t>
-      </w:r>
-      <w:r>
-        <w:rPr>
-          <w:rFonts w:ascii="Arial" w:hAnsi="Arial" w:cs="Arial"/>
-          <w:sz w:val="24"/>
-          <w:szCs w:val="24"/>
-        </w:rPr>
-        <w:t>GitHub</w:t>
-      </w:r>
-      <w:r>
-        <w:rPr>
-          <w:rFonts w:ascii="Arial" w:hAnsi="Arial" w:cs="Arial"/>
-          <w:sz w:val="24"/>
-          <w:szCs w:val="24"/>
-        </w:rPr>
-        <w:t xml:space="preserve">, the input files, the procedure AND/OR Code, the output files. </w:t>
+        <w:t xml:space="preserve">For each tutorial presentation, you will have slides describing the algorithms (compare/contrast).. that’s “half”. </w:t>
+      </w:r>
+    </w:p>
+    <w:p>
+      <w:pPr>
+        <w:rPr>
+          <w:rFonts w:ascii="Arial" w:hAnsi="Arial" w:cs="Arial"/>
+          <w:sz w:val="24"/>
+          <w:szCs w:val="24"/>
+        </w:rPr>
+      </w:pPr>
+      <w:r>
+        <w:rPr>
+          <w:rFonts w:ascii="Arial" w:hAnsi="Arial" w:cs="Arial"/>
+          <w:sz w:val="24"/>
+          <w:szCs w:val="24"/>
+        </w:rPr>
+        <w:t xml:space="preserve">Then have on the GitHub, the input files, the procedure AND/OR Code, the output files. </w:t>
       </w:r>
     </w:p>
     <w:p>
@@ -222,15 +204,43 @@
           <w:sz w:val="28"/>
           <w:szCs w:val="28"/>
         </w:rPr>
-        <w:t xml:space="preserve">Connecting to Picotte: </w:t>
-      </w:r>
-      <w:r>
-        <w:rPr>
-          <w:rFonts w:ascii="Arial" w:hAnsi="Arial" w:cs="Arial"/>
-          <w:sz w:val="28"/>
-          <w:szCs w:val="28"/>
-        </w:rPr>
-        <w:t>ssh -l jpp75 picottelogin.urcf.drexel.edu</w:t>
+        <w:t xml:space="preserve">Connecting to </w:t>
+      </w:r>
+      <w:proofErr w:type="spellStart"/>
+      <w:r>
+        <w:rPr>
+          <w:rFonts w:ascii="Arial" w:hAnsi="Arial" w:cs="Arial"/>
+          <w:sz w:val="28"/>
+          <w:szCs w:val="28"/>
+        </w:rPr>
+        <w:t>Picotte</w:t>
+      </w:r>
+      <w:proofErr w:type="spellEnd"/>
+      <w:r>
+        <w:rPr>
+          <w:rFonts w:ascii="Arial" w:hAnsi="Arial" w:cs="Arial"/>
+          <w:sz w:val="28"/>
+          <w:szCs w:val="28"/>
+        </w:rPr>
+        <w:t xml:space="preserve">: </w:t>
+      </w:r>
+      <w:proofErr w:type="spellStart"/>
+      <w:r>
+        <w:rPr>
+          <w:rFonts w:ascii="Arial" w:hAnsi="Arial" w:cs="Arial"/>
+          <w:sz w:val="28"/>
+          <w:szCs w:val="28"/>
+        </w:rPr>
+        <w:t>ssh</w:t>
+      </w:r>
+      <w:proofErr w:type="spellEnd"/>
+      <w:r>
+        <w:rPr>
+          <w:rFonts w:ascii="Arial" w:hAnsi="Arial" w:cs="Arial"/>
+          <w:sz w:val="28"/>
+          <w:szCs w:val="28"/>
+        </w:rPr>
+        <w:t xml:space="preserve"> -l jpp75 picottelogin.urcf.drexel.edu</w:t>
       </w:r>
     </w:p>
     <w:p>
@@ -315,24 +325,52 @@
           <w:sz w:val="28"/>
           <w:szCs w:val="28"/>
         </w:rPr>
-        <w:t xml:space="preserve"> (This pulls the fasta file we wanted)</w:t>
-      </w:r>
-    </w:p>
-    <w:p>
-      <w:pPr>
-        <w:rPr>
-          <w:rFonts w:ascii="Arial" w:hAnsi="Arial" w:cs="Arial"/>
-          <w:sz w:val="28"/>
-          <w:szCs w:val="28"/>
-        </w:rPr>
-      </w:pPr>
-      <w:r>
-        <w:rPr>
-          <w:rFonts w:ascii="Arial" w:hAnsi="Arial" w:cs="Arial"/>
-          <w:sz w:val="28"/>
-          <w:szCs w:val="28"/>
-        </w:rPr>
-        <w:t xml:space="preserve">scp </w:t>
+        <w:t xml:space="preserve"> (This pulls the </w:t>
+      </w:r>
+      <w:proofErr w:type="spellStart"/>
+      <w:r>
+        <w:rPr>
+          <w:rFonts w:ascii="Arial" w:hAnsi="Arial" w:cs="Arial"/>
+          <w:sz w:val="28"/>
+          <w:szCs w:val="28"/>
+        </w:rPr>
+        <w:t>fasta</w:t>
+      </w:r>
+      <w:proofErr w:type="spellEnd"/>
+      <w:r>
+        <w:rPr>
+          <w:rFonts w:ascii="Arial" w:hAnsi="Arial" w:cs="Arial"/>
+          <w:sz w:val="28"/>
+          <w:szCs w:val="28"/>
+        </w:rPr>
+        <w:t xml:space="preserve"> file we wanted)</w:t>
+      </w:r>
+    </w:p>
+    <w:p>
+      <w:pPr>
+        <w:rPr>
+          <w:rFonts w:ascii="Arial" w:hAnsi="Arial" w:cs="Arial"/>
+          <w:sz w:val="28"/>
+          <w:szCs w:val="28"/>
+        </w:rPr>
+      </w:pPr>
+      <w:proofErr w:type="spellStart"/>
+      <w:r>
+        <w:rPr>
+          <w:rFonts w:ascii="Arial" w:hAnsi="Arial" w:cs="Arial"/>
+          <w:sz w:val="28"/>
+          <w:szCs w:val="28"/>
+        </w:rPr>
+        <w:t>scp</w:t>
+      </w:r>
+      <w:proofErr w:type="spellEnd"/>
+      <w:r>
+        <w:rPr>
+          <w:rFonts w:ascii="Arial" w:hAnsi="Arial" w:cs="Arial"/>
+          <w:sz w:val="28"/>
+          <w:szCs w:val="28"/>
+        </w:rPr>
+        <w:t xml:space="preserve"> </w:t>
       </w:r>
       <w:r>
         <w:rPr>
@@ -348,7 +386,43 @@
           <w:sz w:val="28"/>
           <w:szCs w:val="28"/>
         </w:rPr>
-        <w:t>pp75@picottelogin.urcf.drexel.edu:/ifs/groups/eces450650Grp/data/Haemophilus_influenzae_16S.fasta /mnt/c/Users/jpalk/OneDrive/Desktop/Drexel\ Stuff/Senior\ Year\ College/Spring\ Term/Statistical\ Analysis\ of\ Genomics\ \(ECES\ 650\)/Tutorial\ 2\ Work</w:t>
+        <w:t>pp75@picottelogin.urcf.drexel.edu:/ifs/groups/eces450650Grp/data/Haemophilus_influenzae_16S.fasta /</w:t>
+      </w:r>
+      <w:proofErr w:type="spellStart"/>
+      <w:r>
+        <w:rPr>
+          <w:rFonts w:ascii="Arial" w:hAnsi="Arial" w:cs="Arial"/>
+          <w:sz w:val="28"/>
+          <w:szCs w:val="28"/>
+        </w:rPr>
+        <w:t>mnt</w:t>
+      </w:r>
+      <w:proofErr w:type="spellEnd"/>
+      <w:r>
+        <w:rPr>
+          <w:rFonts w:ascii="Arial" w:hAnsi="Arial" w:cs="Arial"/>
+          <w:sz w:val="28"/>
+          <w:szCs w:val="28"/>
+        </w:rPr>
+        <w:t>/c/Users/</w:t>
+      </w:r>
+      <w:proofErr w:type="spellStart"/>
+      <w:r>
+        <w:rPr>
+          <w:rFonts w:ascii="Arial" w:hAnsi="Arial" w:cs="Arial"/>
+          <w:sz w:val="28"/>
+          <w:szCs w:val="28"/>
+        </w:rPr>
+        <w:t>jpalk</w:t>
+      </w:r>
+      <w:proofErr w:type="spellEnd"/>
+      <w:r>
+        <w:rPr>
+          <w:rFonts w:ascii="Arial" w:hAnsi="Arial" w:cs="Arial"/>
+          <w:sz w:val="28"/>
+          <w:szCs w:val="28"/>
+        </w:rPr>
+        <w:t>/OneDrive/Desktop/Drexel\ Stuff/Senior\ Year\ College/Spring\ Term/Statistical\ Analysis\ of\ Genomics\ \(ECES\ 650\)/Tutorial\ 2\ Work</w:t>
       </w:r>
     </w:p>
     <w:p>
@@ -408,7 +482,61 @@
           <w:sz w:val="24"/>
           <w:szCs w:val="24"/>
         </w:rPr>
-        <w:t xml:space="preserve"> will align the sequences using MAFFT and build the trees using RaxML and FastTree, all using Cipres (</w:t>
+        <w:t xml:space="preserve"> will align the sequences using MAFFT and build the trees using </w:t>
+      </w:r>
+      <w:proofErr w:type="spellStart"/>
+      <w:r>
+        <w:rPr>
+          <w:rFonts w:ascii="Arial" w:hAnsi="Arial" w:cs="Arial"/>
+          <w:sz w:val="24"/>
+          <w:szCs w:val="24"/>
+        </w:rPr>
+        <w:t>RaxML</w:t>
+      </w:r>
+      <w:proofErr w:type="spellEnd"/>
+      <w:r>
+        <w:rPr>
+          <w:rFonts w:ascii="Arial" w:hAnsi="Arial" w:cs="Arial"/>
+          <w:sz w:val="24"/>
+          <w:szCs w:val="24"/>
+        </w:rPr>
+        <w:t xml:space="preserve"> and </w:t>
+      </w:r>
+      <w:proofErr w:type="spellStart"/>
+      <w:r>
+        <w:rPr>
+          <w:rFonts w:ascii="Arial" w:hAnsi="Arial" w:cs="Arial"/>
+          <w:sz w:val="24"/>
+          <w:szCs w:val="24"/>
+        </w:rPr>
+        <w:t>FastTree</w:t>
+      </w:r>
+      <w:proofErr w:type="spellEnd"/>
+      <w:r>
+        <w:rPr>
+          <w:rFonts w:ascii="Arial" w:hAnsi="Arial" w:cs="Arial"/>
+          <w:sz w:val="24"/>
+          <w:szCs w:val="24"/>
+        </w:rPr>
+        <w:t xml:space="preserve">, all using </w:t>
+      </w:r>
+      <w:proofErr w:type="spellStart"/>
+      <w:r>
+        <w:rPr>
+          <w:rFonts w:ascii="Arial" w:hAnsi="Arial" w:cs="Arial"/>
+          <w:sz w:val="24"/>
+          <w:szCs w:val="24"/>
+        </w:rPr>
+        <w:t>Cipres</w:t>
+      </w:r>
+      <w:proofErr w:type="spellEnd"/>
+      <w:r>
+        <w:rPr>
+          <w:rFonts w:ascii="Arial" w:hAnsi="Arial" w:cs="Arial"/>
+          <w:sz w:val="24"/>
+          <w:szCs w:val="24"/>
+        </w:rPr>
+        <w:t xml:space="preserve"> (</w:t>
       </w:r>
       <w:hyperlink r:id="rId6" w:history="1">
         <w:r>
@@ -460,7 +588,43 @@
           <w:sz w:val="24"/>
           <w:szCs w:val="24"/>
         </w:rPr>
-        <w:t xml:space="preserve">The trees under comparison are the RAxML v.8 on XSEDE and FastTree algorithms. </w:t>
+        <w:t xml:space="preserve">The trees under comparison are the </w:t>
+      </w:r>
+      <w:proofErr w:type="spellStart"/>
+      <w:r>
+        <w:rPr>
+          <w:rFonts w:ascii="Arial" w:hAnsi="Arial" w:cs="Arial"/>
+          <w:sz w:val="24"/>
+          <w:szCs w:val="24"/>
+        </w:rPr>
+        <w:t>RAxML</w:t>
+      </w:r>
+      <w:proofErr w:type="spellEnd"/>
+      <w:r>
+        <w:rPr>
+          <w:rFonts w:ascii="Arial" w:hAnsi="Arial" w:cs="Arial"/>
+          <w:sz w:val="24"/>
+          <w:szCs w:val="24"/>
+        </w:rPr>
+        <w:t xml:space="preserve"> v.8 on XSEDE and </w:t>
+      </w:r>
+      <w:proofErr w:type="spellStart"/>
+      <w:r>
+        <w:rPr>
+          <w:rFonts w:ascii="Arial" w:hAnsi="Arial" w:cs="Arial"/>
+          <w:sz w:val="24"/>
+          <w:szCs w:val="24"/>
+        </w:rPr>
+        <w:t>FastTree</w:t>
+      </w:r>
+      <w:proofErr w:type="spellEnd"/>
+      <w:r>
+        <w:rPr>
+          <w:rFonts w:ascii="Arial" w:hAnsi="Arial" w:cs="Arial"/>
+          <w:sz w:val="24"/>
+          <w:szCs w:val="24"/>
+        </w:rPr>
+        <w:t xml:space="preserve"> algorithms. </w:t>
       </w:r>
     </w:p>
     <w:p>
@@ -512,7 +676,25 @@
           <w:sz w:val="24"/>
           <w:szCs w:val="24"/>
         </w:rPr>
-        <w:t xml:space="preserve">Visualize Final Tree with iTOL (interactive tree of life): </w:t>
+        <w:t xml:space="preserve">Visualize Final Tree with </w:t>
+      </w:r>
+      <w:proofErr w:type="spellStart"/>
+      <w:r>
+        <w:rPr>
+          <w:rFonts w:ascii="Arial" w:hAnsi="Arial" w:cs="Arial"/>
+          <w:sz w:val="24"/>
+          <w:szCs w:val="24"/>
+        </w:rPr>
+        <w:t>iTOL</w:t>
+      </w:r>
+      <w:proofErr w:type="spellEnd"/>
+      <w:r>
+        <w:rPr>
+          <w:rFonts w:ascii="Arial" w:hAnsi="Arial" w:cs="Arial"/>
+          <w:sz w:val="24"/>
+          <w:szCs w:val="24"/>
+        </w:rPr>
+        <w:t xml:space="preserve"> (interactive tree of life): </w:t>
       </w:r>
       <w:hyperlink r:id="rId7" w:history="1">
         <w:r>
@@ -594,7 +776,29 @@
           <w:sz w:val="24"/>
           <w:szCs w:val="24"/>
         </w:rPr>
-        <w:t>Dataset: 16S for Haemophilus influenzae: /ifs/groups/eces450650Grp/data/Haemophilus_influenzae_16S.fasta</w:t>
+        <w:t xml:space="preserve">Dataset: 16S for </w:t>
+      </w:r>
+      <w:proofErr w:type="spellStart"/>
+      <w:r>
+        <w:rPr>
+          <w:rFonts w:ascii="Arial" w:hAnsi="Arial" w:cs="Arial"/>
+          <w:i/>
+          <w:iCs/>
+          <w:sz w:val="24"/>
+          <w:szCs w:val="24"/>
+        </w:rPr>
+        <w:t>Haemophilus</w:t>
+      </w:r>
+      <w:proofErr w:type="spellEnd"/>
+      <w:r>
+        <w:rPr>
+          <w:rFonts w:ascii="Arial" w:hAnsi="Arial" w:cs="Arial"/>
+          <w:i/>
+          <w:iCs/>
+          <w:sz w:val="24"/>
+          <w:szCs w:val="24"/>
+        </w:rPr>
+        <w:t xml:space="preserve"> influenzae: /ifs/groups/eces450650Grp/data/Haemophilus_influenzae_16S.fasta</w:t>
       </w:r>
     </w:p>
     <w:p>
@@ -605,6 +809,144 @@
           <w:szCs w:val="32"/>
         </w:rPr>
       </w:pPr>
+    </w:p>
+    <w:p>
+      <w:pPr>
+        <w:rPr>
+          <w:rFonts w:ascii="Arial" w:hAnsi="Arial" w:cs="Arial"/>
+          <w:sz w:val="32"/>
+          <w:szCs w:val="32"/>
+          <w:u w:val="single"/>
+        </w:rPr>
+      </w:pPr>
+      <w:r>
+        <w:rPr>
+          <w:rFonts w:ascii="Arial" w:hAnsi="Arial" w:cs="Arial"/>
+          <w:sz w:val="32"/>
+          <w:szCs w:val="32"/>
+          <w:u w:val="single"/>
+        </w:rPr>
+        <w:t>MAFFT Info</w:t>
+      </w:r>
+    </w:p>
+    <w:p>
+      <w:pPr>
+        <w:pStyle w:val="ListParagraph"/>
+        <w:numPr>
+          <w:ilvl w:val="0"/>
+          <w:numId w:val="2"/>
+        </w:numPr>
+        <w:rPr>
+          <w:rFonts w:ascii="Arial" w:hAnsi="Arial" w:cs="Arial"/>
+          <w:sz w:val="24"/>
+          <w:szCs w:val="24"/>
+        </w:rPr>
+      </w:pPr>
+      <w:hyperlink r:id="rId8" w:history="1">
+        <w:r>
+          <w:rPr>
+            <w:rStyle w:val="Hyperlink"/>
+            <w:rFonts w:ascii="Arial" w:hAnsi="Arial" w:cs="Arial"/>
+            <w:sz w:val="24"/>
+            <w:szCs w:val="24"/>
+          </w:rPr>
+          <w:t>https://watermark.silverchair.com/btq224.pdf?token=AQECAHi208BE49Ooan9kkhW_Ercy7Dm3ZL_9Cf3qfKAc485ysgAAArwwggK4BgkqhkiG9w0BBwagggKpMIICpQIBADCCAp4GCSqGSIb3DQEHATAeBglghkgBZQMEAS4wEQQM6by-HrQhLJcfjKMWAgEQgIICb_YwtD11nvl32fHIy5yGjeewuSdJAW71oMywHPsngCCY5w67qx3mOrW0R_klc4hLtYe6gr04-9DA1eUdp0aCncfmROWX9c8aqmK1fV5kkosEO9N87ICJxH3QKBNmXP-bOjeqnYGWSv3Kmirhhrq75vlqVSImUuAaujVSyiR_FDn2OBcuPBVBBssqulrgjUm_EYx1Ds9HI-4oHtClyeFuMgMWMguMugPwznhSXhlUNhjWdyemFOPTjekM0JJp0_xC7gTQFzqRE3aplCerjlRPwzlJw0XNQvKTBJFPfH8cSwG93YODtGD-wIkxiEVAlqF_IV7foTsQSHigPt-9VGNuXZP280vg_6Nd7qJ43imwBM9hvI04T3yU9sXBk25n4DXXhSySvdoPFfQlX43ZBQGcxNU26zdBf2xlMJ0LCjfocuaoDtX_LYlNnCKaHwSYOU0hBO5U3vLN4_Pt5Lbn16M23V94pskB1BZ964n-iIhf1zzI6XURHZy3HHil3SvsQQS51s5B2c6cKdHp1KHrnWW23FYO4gY7SMJBnCd39INvT-SYlqyP1_TKERP__Oj4m7e0M52uVUUsNdUx5mrziIWmBcvFeEylOSKVaaFbcb26LOMAdCfmUSSknX_wPIuV5alM3UPfWbvSULbW5-9b5vKb4hcY3d0oChOp8M516sOEPjgCTg6CSEHpE6-vaTpOyeaGHrUYPVpOs_3yX5UgBAj5royq0KHo_MGmQXvIUbajZBBNZ7deacAf_QP8KXHPKKd3hyOHnmkUqo3JtOZxZ3IgNHcIegeE2bWRa-jwIwdoguOjmIpb_NsZakH27DzdNrEE</w:t>
+        </w:r>
+      </w:hyperlink>
+    </w:p>
+    <w:p>
+      <w:pPr>
+        <w:pStyle w:val="ListParagraph"/>
+        <w:numPr>
+          <w:ilvl w:val="0"/>
+          <w:numId w:val="2"/>
+        </w:numPr>
+        <w:rPr>
+          <w:rFonts w:ascii="Arial" w:hAnsi="Arial" w:cs="Arial"/>
+          <w:sz w:val="24"/>
+          <w:szCs w:val="24"/>
+        </w:rPr>
+      </w:pPr>
+    </w:p>
+    <w:p>
+      <w:pPr>
+        <w:rPr>
+          <w:rFonts w:ascii="Arial" w:hAnsi="Arial" w:cs="Arial"/>
+          <w:sz w:val="24"/>
+          <w:szCs w:val="24"/>
+        </w:rPr>
+      </w:pPr>
+    </w:p>
+    <w:p>
+      <w:pPr>
+        <w:rPr>
+          <w:rFonts w:ascii="Arial" w:hAnsi="Arial" w:cs="Arial"/>
+          <w:sz w:val="32"/>
+          <w:szCs w:val="32"/>
+          <w:u w:val="single"/>
+        </w:rPr>
+      </w:pPr>
+      <w:proofErr w:type="spellStart"/>
+      <w:r>
+        <w:rPr>
+          <w:rFonts w:ascii="Arial" w:hAnsi="Arial" w:cs="Arial"/>
+          <w:sz w:val="32"/>
+          <w:szCs w:val="32"/>
+          <w:u w:val="single"/>
+        </w:rPr>
+        <w:lastRenderedPageBreak/>
+        <w:t>FastTree</w:t>
+      </w:r>
+      <w:proofErr w:type="spellEnd"/>
+      <w:r>
+        <w:rPr>
+          <w:rFonts w:ascii="Arial" w:hAnsi="Arial" w:cs="Arial"/>
+          <w:sz w:val="32"/>
+          <w:szCs w:val="32"/>
+          <w:u w:val="single"/>
+        </w:rPr>
+        <w:t xml:space="preserve"> Info</w:t>
+      </w:r>
+    </w:p>
+    <w:p>
+      <w:pPr>
+        <w:pStyle w:val="ListParagraph"/>
+        <w:numPr>
+          <w:ilvl w:val="0"/>
+          <w:numId w:val="2"/>
+        </w:numPr>
+        <w:rPr>
+          <w:rFonts w:ascii="Arial" w:hAnsi="Arial" w:cs="Arial"/>
+          <w:sz w:val="24"/>
+          <w:szCs w:val="24"/>
+        </w:rPr>
+      </w:pPr>
+      <w:r>
+        <w:rPr>
+          <w:rFonts w:ascii="Arial" w:hAnsi="Arial" w:cs="Arial"/>
+          <w:sz w:val="24"/>
+          <w:szCs w:val="24"/>
+        </w:rPr>
+        <w:t xml:space="preserve">Visualizing the .tree file using </w:t>
+      </w:r>
+      <w:proofErr w:type="spellStart"/>
+      <w:r>
+        <w:rPr>
+          <w:rFonts w:ascii="Arial" w:hAnsi="Arial" w:cs="Arial"/>
+          <w:sz w:val="24"/>
+          <w:szCs w:val="24"/>
+        </w:rPr>
+        <w:t>iTOL</w:t>
+      </w:r>
+      <w:proofErr w:type="spellEnd"/>
+      <w:r>
+        <w:rPr>
+          <w:rFonts w:ascii="Arial" w:hAnsi="Arial" w:cs="Arial"/>
+          <w:sz w:val="24"/>
+          <w:szCs w:val="24"/>
+        </w:rPr>
+        <w:t xml:space="preserve"> </w:t>
+      </w:r>
     </w:p>
     <w:p>
       <w:pPr>
@@ -660,7 +1002,43 @@
           <w:sz w:val="24"/>
           <w:szCs w:val="24"/>
         </w:rPr>
-        <w:t>Since we are only doing Tutorial 2, then the final paragraph isn’t necessary for us to satisfy correct? Since we only are analyzing and comparing the 2 methods FastTree and RAxML using the MAFFT alignment technique?</w:t>
+        <w:t xml:space="preserve">Since we are only doing Tutorial 2, then the final paragraph isn’t necessary for us to satisfy correct? Since we only are analyzing and comparing the 2 methods </w:t>
+      </w:r>
+      <w:proofErr w:type="spellStart"/>
+      <w:r>
+        <w:rPr>
+          <w:rFonts w:ascii="Arial" w:hAnsi="Arial" w:cs="Arial"/>
+          <w:sz w:val="24"/>
+          <w:szCs w:val="24"/>
+        </w:rPr>
+        <w:t>FastTree</w:t>
+      </w:r>
+      <w:proofErr w:type="spellEnd"/>
+      <w:r>
+        <w:rPr>
+          <w:rFonts w:ascii="Arial" w:hAnsi="Arial" w:cs="Arial"/>
+          <w:sz w:val="24"/>
+          <w:szCs w:val="24"/>
+        </w:rPr>
+        <w:t xml:space="preserve"> and </w:t>
+      </w:r>
+      <w:proofErr w:type="spellStart"/>
+      <w:r>
+        <w:rPr>
+          <w:rFonts w:ascii="Arial" w:hAnsi="Arial" w:cs="Arial"/>
+          <w:sz w:val="24"/>
+          <w:szCs w:val="24"/>
+        </w:rPr>
+        <w:t>RAxML</w:t>
+      </w:r>
+      <w:proofErr w:type="spellEnd"/>
+      <w:r>
+        <w:rPr>
+          <w:rFonts w:ascii="Arial" w:hAnsi="Arial" w:cs="Arial"/>
+          <w:sz w:val="24"/>
+          <w:szCs w:val="24"/>
+        </w:rPr>
+        <w:t xml:space="preserve"> using the MAFFT alignment technique?</w:t>
       </w:r>
     </w:p>
     <w:p>
@@ -685,6 +1063,118 @@
 <file path=word/numbering.xml><?xml version="1.0" encoding="utf-8"?>
 <w:numbering xmlns:wpc="http://schemas.microsoft.com/office/word/2010/wordprocessingCanvas" xmlns:cx="http://schemas.microsoft.com/office/drawing/2014/chartex" xmlns:cx1="http://schemas.microsoft.com/office/drawing/2015/9/8/chartex" xmlns:cx2="http://schemas.microsoft.com/office/drawing/2015/10/21/chartex" xmlns:cx3="http://schemas.microsoft.com/office/drawing/2016/5/9/chartex" xmlns:cx4="http://schemas.microsoft.com/office/drawing/2016/5/10/chartex" xmlns:cx5="http://schemas.microsoft.com/office/drawing/2016/5/11/chartex" xmlns:cx6="http://schemas.microsoft.com/office/drawing/2016/5/12/chartex" xmlns:cx7="http://schemas.microsoft.com/office/drawing/2016/5/13/chartex" xmlns:cx8="http://schemas.microsoft.com/office/drawing/2016/5/14/chartex" xmlns:mc="http://schemas.openxmlformats.org/markup-compatibility/2006" xmlns:aink="http://schemas.microsoft.com/office/drawing/2016/ink" xmlns:am3d="http://schemas.microsoft.com/office/drawing/2017/model3d" xmlns:o="urn:schemas-microsoft-com:office:office" xmlns:r="http://schemas.openxmlformats.org/officeDocument/2006/relationships" xmlns:m="http://schemas.openxmlformats.org/officeDocument/2006/math" xmlns:v="urn:schemas-microsoft-com:vml" xmlns:wp14="http://schemas.microsoft.com/office/word/2010/wordprocessingDrawing" xmlns:wp="http://schemas.openxmlformats.org/drawingml/2006/wordprocessingDrawing" xmlns:w10="urn:schemas-microsoft-com:office:word" xmlns:w="http://schemas.openxmlformats.org/wordprocessingml/2006/main" xmlns:w14="http://schemas.microsoft.com/office/word/2010/wordml" xmlns:w15="http://schemas.microsoft.com/office/word/2012/wordml" xmlns:w16cex="http://schemas.microsoft.com/office/word/2018/wordml/cex" xmlns:w16cid="http://schemas.microsoft.com/office/word/2016/wordml/cid" xmlns:w16="http://schemas.microsoft.com/office/word/2018/wordml" xmlns:w16sdtdh="http://schemas.microsoft.com/office/word/2020/wordml/sdtdatahash" xmlns:w16se="http://schemas.microsoft.com/office/word/2015/wordml/symex" xmlns:wpg="http://schemas.microsoft.com/office/word/2010/wordprocessingGroup" xmlns:wpi="http://schemas.microsoft.com/office/word/2010/wordprocessingInk" xmlns:wne="http://schemas.microsoft.com/office/word/2006/wordml" xmlns:wps="http://schemas.microsoft.com/office/word/2010/wordprocessingShape" mc:Ignorable="w14 w15 w16se w16cid w16 w16cex w16sdtdh wp14">
   <w:abstractNum w:abstractNumId="0" w15:restartNumberingAfterBreak="0">
+    <w:nsid w:val="454E75B8"/>
+    <w:multiLevelType w:val="hybridMultilevel"/>
+    <w:tmpl w:val="2DEC139E"/>
+    <w:lvl w:ilvl="0" w:tplc="D27430A8">
+      <w:numFmt w:val="bullet"/>
+      <w:lvlText w:val="-"/>
+      <w:lvlJc w:val="left"/>
+      <w:pPr>
+        <w:ind w:left="720" w:hanging="360"/>
+      </w:pPr>
+      <w:rPr>
+        <w:rFonts w:ascii="Arial" w:eastAsiaTheme="minorHAnsi" w:hAnsi="Arial" w:cs="Arial" w:hint="default"/>
+      </w:rPr>
+    </w:lvl>
+    <w:lvl w:ilvl="1" w:tplc="04090003" w:tentative="1">
+      <w:start w:val="1"/>
+      <w:numFmt w:val="bullet"/>
+      <w:lvlText w:val="o"/>
+      <w:lvlJc w:val="left"/>
+      <w:pPr>
+        <w:ind w:left="1440" w:hanging="360"/>
+      </w:pPr>
+      <w:rPr>
+        <w:rFonts w:ascii="Courier New" w:hAnsi="Courier New" w:cs="Courier New" w:hint="default"/>
+      </w:rPr>
+    </w:lvl>
+    <w:lvl w:ilvl="2" w:tplc="04090005" w:tentative="1">
+      <w:start w:val="1"/>
+      <w:numFmt w:val="bullet"/>
+      <w:lvlText w:val=""/>
+      <w:lvlJc w:val="left"/>
+      <w:pPr>
+        <w:ind w:left="2160" w:hanging="360"/>
+      </w:pPr>
+      <w:rPr>
+        <w:rFonts w:ascii="Wingdings" w:hAnsi="Wingdings" w:hint="default"/>
+      </w:rPr>
+    </w:lvl>
+    <w:lvl w:ilvl="3" w:tplc="04090001" w:tentative="1">
+      <w:start w:val="1"/>
+      <w:numFmt w:val="bullet"/>
+      <w:lvlText w:val=""/>
+      <w:lvlJc w:val="left"/>
+      <w:pPr>
+        <w:ind w:left="2880" w:hanging="360"/>
+      </w:pPr>
+      <w:rPr>
+        <w:rFonts w:ascii="Symbol" w:hAnsi="Symbol" w:hint="default"/>
+      </w:rPr>
+    </w:lvl>
+    <w:lvl w:ilvl="4" w:tplc="04090003" w:tentative="1">
+      <w:start w:val="1"/>
+      <w:numFmt w:val="bullet"/>
+      <w:lvlText w:val="o"/>
+      <w:lvlJc w:val="left"/>
+      <w:pPr>
+        <w:ind w:left="3600" w:hanging="360"/>
+      </w:pPr>
+      <w:rPr>
+        <w:rFonts w:ascii="Courier New" w:hAnsi="Courier New" w:cs="Courier New" w:hint="default"/>
+      </w:rPr>
+    </w:lvl>
+    <w:lvl w:ilvl="5" w:tplc="04090005" w:tentative="1">
+      <w:start w:val="1"/>
+      <w:numFmt w:val="bullet"/>
+      <w:lvlText w:val=""/>
+      <w:lvlJc w:val="left"/>
+      <w:pPr>
+        <w:ind w:left="4320" w:hanging="360"/>
+      </w:pPr>
+      <w:rPr>
+        <w:rFonts w:ascii="Wingdings" w:hAnsi="Wingdings" w:hint="default"/>
+      </w:rPr>
+    </w:lvl>
+    <w:lvl w:ilvl="6" w:tplc="04090001" w:tentative="1">
+      <w:start w:val="1"/>
+      <w:numFmt w:val="bullet"/>
+      <w:lvlText w:val=""/>
+      <w:lvlJc w:val="left"/>
+      <w:pPr>
+        <w:ind w:left="5040" w:hanging="360"/>
+      </w:pPr>
+      <w:rPr>
+        <w:rFonts w:ascii="Symbol" w:hAnsi="Symbol" w:hint="default"/>
+      </w:rPr>
+    </w:lvl>
+    <w:lvl w:ilvl="7" w:tplc="04090003" w:tentative="1">
+      <w:start w:val="1"/>
+      <w:numFmt w:val="bullet"/>
+      <w:lvlText w:val="o"/>
+      <w:lvlJc w:val="left"/>
+      <w:pPr>
+        <w:ind w:left="5760" w:hanging="360"/>
+      </w:pPr>
+      <w:rPr>
+        <w:rFonts w:ascii="Courier New" w:hAnsi="Courier New" w:cs="Courier New" w:hint="default"/>
+      </w:rPr>
+    </w:lvl>
+    <w:lvl w:ilvl="8" w:tplc="04090005" w:tentative="1">
+      <w:start w:val="1"/>
+      <w:numFmt w:val="bullet"/>
+      <w:lvlText w:val=""/>
+      <w:lvlJc w:val="left"/>
+      <w:pPr>
+        <w:ind w:left="6480" w:hanging="360"/>
+      </w:pPr>
+      <w:rPr>
+        <w:rFonts w:ascii="Wingdings" w:hAnsi="Wingdings" w:hint="default"/>
+      </w:rPr>
+    </w:lvl>
+  </w:abstractNum>
+  <w:abstractNum w:abstractNumId="1" w15:restartNumberingAfterBreak="0">
     <w:nsid w:val="72D8146A"/>
     <w:multiLevelType w:val="hybridMultilevel"/>
     <w:tmpl w:val="7368FB6A"/>
@@ -774,6 +1264,9 @@
     </w:lvl>
   </w:abstractNum>
   <w:num w:numId="1">
+    <w:abstractNumId w:val="1"/>
+  </w:num>
+  <w:num w:numId="2">
     <w:abstractNumId w:val="0"/>
   </w:num>
 </w:numbering>
@@ -902,6 +1395,7 @@
     <w:lsdException w:name="HTML Sample" w:semiHidden="1" w:unhideWhenUsed="1"/>
     <w:lsdException w:name="HTML Typewriter" w:semiHidden="1" w:unhideWhenUsed="1"/>
     <w:lsdException w:name="HTML Variable" w:semiHidden="1" w:unhideWhenUsed="1"/>
+    <w:lsdException w:name="Normal Table" w:semiHidden="1" w:unhideWhenUsed="1"/>
     <w:lsdException w:name="annotation subject" w:semiHidden="1" w:unhideWhenUsed="1"/>
     <w:lsdException w:name="No List" w:semiHidden="1" w:unhideWhenUsed="1"/>
     <w:lsdException w:name="Outline List 1" w:semiHidden="1" w:unhideWhenUsed="1"/>
@@ -948,8 +1442,10 @@
     <w:lsdException w:name="Table Subtle 2" w:semiHidden="1" w:unhideWhenUsed="1"/>
     <w:lsdException w:name="Table Web 1" w:semiHidden="1" w:unhideWhenUsed="1"/>
     <w:lsdException w:name="Table Web 2" w:semiHidden="1" w:unhideWhenUsed="1"/>
+    <w:lsdException w:name="Table Web 3" w:semiHidden="1" w:unhideWhenUsed="1"/>
     <w:lsdException w:name="Balloon Text" w:semiHidden="1" w:unhideWhenUsed="1"/>
     <w:lsdException w:name="Table Grid" w:uiPriority="39"/>
+    <w:lsdException w:name="Table Theme" w:semiHidden="1" w:unhideWhenUsed="1"/>
     <w:lsdException w:name="Placeholder Text" w:semiHidden="1"/>
     <w:lsdException w:name="No Spacing" w:uiPriority="1" w:qFormat="1"/>
     <w:lsdException w:name="Light Shading" w:uiPriority="60"/>

</xml_diff>